<commit_message>
new update 12:55 12/01/2021
</commit_message>
<xml_diff>
--- a/Báo Cáo/BaoCao_HCSDL.docx
+++ b/Báo Cáo/BaoCao_HCSDL.docx
@@ -430,24 +430,14 @@
       <w:r>
         <w:t xml:space="preserve">Bảng </w:t>
       </w:r>
-      <w:r>
-        <w:fldChar w:fldCharType="begin"/>
-      </w:r>
-      <w:r>
-        <w:instrText xml:space="preserve"> SEQ Bảng \* ARABIC </w:instrText>
-      </w:r>
-      <w:r>
-        <w:fldChar w:fldCharType="separate"/>
-      </w:r>
-      <w:r>
-        <w:rPr>
-          <w:noProof/>
-        </w:rPr>
-        <w:t>1</w:t>
-      </w:r>
-      <w:r>
-        <w:fldChar w:fldCharType="end"/>
-      </w:r>
+      <w:fldSimple w:instr=" SEQ Bảng \* ARABIC ">
+        <w:r>
+          <w:rPr>
+            <w:noProof/>
+          </w:rPr>
+          <w:t>1</w:t>
+        </w:r>
+      </w:fldSimple>
       <w:r>
         <w:t xml:space="preserve">: Bảng xếp loại khách hàng </w:t>
       </w:r>
@@ -742,24 +732,14 @@
       <w:r>
         <w:t xml:space="preserve">Hình </w:t>
       </w:r>
-      <w:r>
-        <w:fldChar w:fldCharType="begin"/>
-      </w:r>
-      <w:r>
-        <w:instrText xml:space="preserve"> SEQ Hình \* ARABIC </w:instrText>
-      </w:r>
-      <w:r>
-        <w:fldChar w:fldCharType="separate"/>
-      </w:r>
-      <w:r>
-        <w:rPr>
-          <w:noProof/>
-        </w:rPr>
-        <w:t>1</w:t>
-      </w:r>
-      <w:r>
-        <w:fldChar w:fldCharType="end"/>
-      </w:r>
+      <w:fldSimple w:instr=" SEQ Hình \* ARABIC ">
+        <w:r>
+          <w:rPr>
+            <w:noProof/>
+          </w:rPr>
+          <w:t>1</w:t>
+        </w:r>
+      </w:fldSimple>
       <w:r>
         <w:t>: Sơ đồ các chức năng yêu cầu cho hệ thống</w:t>
       </w:r>
@@ -1117,27 +1097,14 @@
       <w:r>
         <w:t xml:space="preserve">Hình </w:t>
       </w:r>
-      <w:r>
-        <w:fldChar w:fldCharType="begin"/>
-      </w:r>
-      <w:r>
-        <w:instrText xml:space="preserve"> SEQ Hình \* ARABIC </w:instrText>
-      </w:r>
-      <w:r>
-        <w:fldChar w:fldCharType="separate"/>
-      </w:r>
-      <w:r>
-        <w:rPr>
-          <w:noProof/>
-        </w:rPr>
-        <w:t>2</w:t>
-      </w:r>
-      <w:r>
-        <w:rPr>
-          <w:noProof/>
-        </w:rPr>
-        <w:fldChar w:fldCharType="end"/>
-      </w:r>
+      <w:fldSimple w:instr=" SEQ Hình \* ARABIC ">
+        <w:r>
+          <w:rPr>
+            <w:noProof/>
+          </w:rPr>
+          <w:t>2</w:t>
+        </w:r>
+      </w:fldSimple>
       <w:r>
         <w:t>: Sơ đồ use case chức năng tổng quát</w:t>
       </w:r>
@@ -1208,27 +1175,14 @@
       <w:r>
         <w:t xml:space="preserve">Hình </w:t>
       </w:r>
-      <w:r>
-        <w:fldChar w:fldCharType="begin"/>
-      </w:r>
-      <w:r>
-        <w:instrText xml:space="preserve"> SEQ Hình \* ARABIC </w:instrText>
-      </w:r>
-      <w:r>
-        <w:fldChar w:fldCharType="separate"/>
-      </w:r>
-      <w:r>
-        <w:rPr>
-          <w:noProof/>
-        </w:rPr>
-        <w:t>3</w:t>
-      </w:r>
-      <w:r>
-        <w:rPr>
-          <w:noProof/>
-        </w:rPr>
-        <w:fldChar w:fldCharType="end"/>
-      </w:r>
+      <w:fldSimple w:instr=" SEQ Hình \* ARABIC ">
+        <w:r>
+          <w:rPr>
+            <w:noProof/>
+          </w:rPr>
+          <w:t>3</w:t>
+        </w:r>
+      </w:fldSimple>
       <w:r>
         <w:t xml:space="preserve">: Sơ đồ use </w:t>
       </w:r>
@@ -1301,27 +1255,14 @@
       <w:r>
         <w:t xml:space="preserve">Hình </w:t>
       </w:r>
-      <w:r>
-        <w:fldChar w:fldCharType="begin"/>
-      </w:r>
-      <w:r>
-        <w:instrText xml:space="preserve"> SEQ Hình \* ARABIC </w:instrText>
-      </w:r>
-      <w:r>
-        <w:fldChar w:fldCharType="separate"/>
-      </w:r>
-      <w:r>
-        <w:rPr>
-          <w:noProof/>
-        </w:rPr>
-        <w:t>4</w:t>
-      </w:r>
-      <w:r>
-        <w:rPr>
-          <w:noProof/>
-        </w:rPr>
-        <w:fldChar w:fldCharType="end"/>
-      </w:r>
+      <w:fldSimple w:instr=" SEQ Hình \* ARABIC ">
+        <w:r>
+          <w:rPr>
+            <w:noProof/>
+          </w:rPr>
+          <w:t>4</w:t>
+        </w:r>
+      </w:fldSimple>
       <w:r>
         <w:t>: Sơ đồ Use case các chức năng của nhân viên</w:t>
       </w:r>
@@ -1385,27 +1326,14 @@
       <w:r>
         <w:t xml:space="preserve">Hình </w:t>
       </w:r>
-      <w:r>
-        <w:fldChar w:fldCharType="begin"/>
-      </w:r>
-      <w:r>
-        <w:instrText xml:space="preserve"> SEQ Hình \* ARABIC </w:instrText>
-      </w:r>
-      <w:r>
-        <w:fldChar w:fldCharType="separate"/>
-      </w:r>
-      <w:r>
-        <w:rPr>
-          <w:noProof/>
-        </w:rPr>
-        <w:t>5</w:t>
-      </w:r>
-      <w:r>
-        <w:rPr>
-          <w:noProof/>
-        </w:rPr>
-        <w:fldChar w:fldCharType="end"/>
-      </w:r>
+      <w:fldSimple w:instr=" SEQ Hình \* ARABIC ">
+        <w:r>
+          <w:rPr>
+            <w:noProof/>
+          </w:rPr>
+          <w:t>5</w:t>
+        </w:r>
+      </w:fldSimple>
       <w:r>
         <w:t>: Sơ đồ use case chức năng của Quản trị viên</w:t>
       </w:r>
@@ -1470,24 +1398,14 @@
       <w:r>
         <w:t xml:space="preserve">Hình </w:t>
       </w:r>
-      <w:r>
-        <w:fldChar w:fldCharType="begin"/>
-      </w:r>
-      <w:r>
-        <w:instrText xml:space="preserve"> SEQ Hình \* ARABIC </w:instrText>
-      </w:r>
-      <w:r>
-        <w:fldChar w:fldCharType="separate"/>
-      </w:r>
-      <w:r>
-        <w:rPr>
-          <w:noProof/>
-        </w:rPr>
-        <w:t>6</w:t>
-      </w:r>
-      <w:r>
-        <w:fldChar w:fldCharType="end"/>
-      </w:r>
+      <w:fldSimple w:instr=" SEQ Hình \* ARABIC ">
+        <w:r>
+          <w:rPr>
+            <w:noProof/>
+          </w:rPr>
+          <w:t>6</w:t>
+        </w:r>
+      </w:fldSimple>
       <w:r>
         <w:t>: Sơ đồ use case chứcc năng của hệ thông</w:t>
       </w:r>
@@ -1570,24 +1488,14 @@
       <w:r>
         <w:t xml:space="preserve">Hình </w:t>
       </w:r>
-      <w:r>
-        <w:fldChar w:fldCharType="begin"/>
-      </w:r>
-      <w:r>
-        <w:instrText xml:space="preserve"> SEQ Hình \* ARABIC </w:instrText>
-      </w:r>
-      <w:r>
-        <w:fldChar w:fldCharType="separate"/>
-      </w:r>
-      <w:r>
-        <w:rPr>
-          <w:noProof/>
-        </w:rPr>
-        <w:t>7</w:t>
-      </w:r>
-      <w:r>
-        <w:fldChar w:fldCharType="end"/>
-      </w:r>
+      <w:fldSimple w:instr=" SEQ Hình \* ARABIC ">
+        <w:r>
+          <w:rPr>
+            <w:noProof/>
+          </w:rPr>
+          <w:t>7</w:t>
+        </w:r>
+      </w:fldSimple>
       <w:r>
         <w:t>: Lược đồ ERD</w:t>
       </w:r>
@@ -2358,24 +2266,14 @@
       <w:r>
         <w:t xml:space="preserve">Bảng </w:t>
       </w:r>
-      <w:r>
-        <w:fldChar w:fldCharType="begin"/>
-      </w:r>
-      <w:r>
-        <w:instrText xml:space="preserve"> SEQ Bảng \* ARABIC </w:instrText>
-      </w:r>
-      <w:r>
-        <w:fldChar w:fldCharType="separate"/>
-      </w:r>
-      <w:r>
-        <w:rPr>
-          <w:noProof/>
-        </w:rPr>
-        <w:t>2</w:t>
-      </w:r>
-      <w:r>
-        <w:fldChar w:fldCharType="end"/>
-      </w:r>
+      <w:fldSimple w:instr=" SEQ Bảng \* ARABIC ">
+        <w:r>
+          <w:rPr>
+            <w:noProof/>
+          </w:rPr>
+          <w:t>2</w:t>
+        </w:r>
+      </w:fldSimple>
       <w:r>
         <w:t>: Mô tả thuộc tính bảng LOAIKHACHHANG</w:t>
       </w:r>
@@ -2932,24 +2830,14 @@
       <w:r>
         <w:t xml:space="preserve">Bảng </w:t>
       </w:r>
-      <w:r>
-        <w:fldChar w:fldCharType="begin"/>
-      </w:r>
-      <w:r>
-        <w:instrText xml:space="preserve"> SEQ Bảng \* ARABIC </w:instrText>
-      </w:r>
-      <w:r>
-        <w:fldChar w:fldCharType="separate"/>
-      </w:r>
-      <w:r>
-        <w:rPr>
-          <w:noProof/>
-        </w:rPr>
-        <w:t>3</w:t>
-      </w:r>
-      <w:r>
-        <w:fldChar w:fldCharType="end"/>
-      </w:r>
+      <w:fldSimple w:instr=" SEQ Bảng \* ARABIC ">
+        <w:r>
+          <w:rPr>
+            <w:noProof/>
+          </w:rPr>
+          <w:t>3</w:t>
+        </w:r>
+      </w:fldSimple>
       <w:r>
         <w:t>: Mô tả thuộc tính bảng NHANVIEN</w:t>
       </w:r>
@@ -3456,24 +3344,14 @@
       <w:r>
         <w:t xml:space="preserve">Bảng </w:t>
       </w:r>
-      <w:r>
-        <w:fldChar w:fldCharType="begin"/>
-      </w:r>
-      <w:r>
-        <w:instrText xml:space="preserve"> SEQ Bảng \* ARABIC </w:instrText>
-      </w:r>
-      <w:r>
-        <w:fldChar w:fldCharType="separate"/>
-      </w:r>
-      <w:r>
-        <w:rPr>
-          <w:noProof/>
-        </w:rPr>
-        <w:t>4</w:t>
-      </w:r>
-      <w:r>
-        <w:fldChar w:fldCharType="end"/>
-      </w:r>
+      <w:fldSimple w:instr=" SEQ Bảng \* ARABIC ">
+        <w:r>
+          <w:rPr>
+            <w:noProof/>
+          </w:rPr>
+          <w:t>4</w:t>
+        </w:r>
+      </w:fldSimple>
       <w:r>
         <w:t>: Mô tả thuộc tính bảng DONHANG</w:t>
       </w:r>
@@ -3802,24 +3680,14 @@
       <w:r>
         <w:t xml:space="preserve">Bảng </w:t>
       </w:r>
-      <w:r>
-        <w:fldChar w:fldCharType="begin"/>
-      </w:r>
-      <w:r>
-        <w:instrText xml:space="preserve"> SEQ Bảng \* ARABIC </w:instrText>
-      </w:r>
-      <w:r>
-        <w:fldChar w:fldCharType="separate"/>
-      </w:r>
-      <w:r>
-        <w:rPr>
-          <w:noProof/>
-        </w:rPr>
-        <w:t>5</w:t>
-      </w:r>
-      <w:r>
-        <w:fldChar w:fldCharType="end"/>
-      </w:r>
+      <w:fldSimple w:instr=" SEQ Bảng \* ARABIC ">
+        <w:r>
+          <w:rPr>
+            <w:noProof/>
+          </w:rPr>
+          <w:t>5</w:t>
+        </w:r>
+      </w:fldSimple>
       <w:r>
         <w:t>: Mô tả thuộc tính bảng CHITIETDONHANG</w:t>
       </w:r>
@@ -4090,24 +3958,14 @@
       <w:r>
         <w:t xml:space="preserve">Bảng </w:t>
       </w:r>
-      <w:r>
-        <w:fldChar w:fldCharType="begin"/>
-      </w:r>
-      <w:r>
-        <w:instrText xml:space="preserve"> SEQ Bảng \* ARABIC </w:instrText>
-      </w:r>
-      <w:r>
-        <w:fldChar w:fldCharType="separate"/>
-      </w:r>
-      <w:r>
-        <w:rPr>
-          <w:noProof/>
-        </w:rPr>
-        <w:t>6</w:t>
-      </w:r>
-      <w:r>
-        <w:fldChar w:fldCharType="end"/>
-      </w:r>
+      <w:fldSimple w:instr=" SEQ Bảng \* ARABIC ">
+        <w:r>
+          <w:rPr>
+            <w:noProof/>
+          </w:rPr>
+          <w:t>6</w:t>
+        </w:r>
+      </w:fldSimple>
       <w:r>
         <w:t>: Mô tả thuộc tính bảng SANPHAM</w:t>
       </w:r>
@@ -4494,24 +4352,14 @@
       <w:r>
         <w:t xml:space="preserve">Bảng </w:t>
       </w:r>
-      <w:r>
-        <w:fldChar w:fldCharType="begin"/>
-      </w:r>
-      <w:r>
-        <w:instrText xml:space="preserve"> SEQ Bảng \* ARABIC </w:instrText>
-      </w:r>
-      <w:r>
-        <w:fldChar w:fldCharType="separate"/>
-      </w:r>
-      <w:r>
-        <w:rPr>
-          <w:noProof/>
-        </w:rPr>
-        <w:t>7</w:t>
-      </w:r>
-      <w:r>
-        <w:fldChar w:fldCharType="end"/>
-      </w:r>
+      <w:fldSimple w:instr=" SEQ Bảng \* ARABIC ">
+        <w:r>
+          <w:rPr>
+            <w:noProof/>
+          </w:rPr>
+          <w:t>7</w:t>
+        </w:r>
+      </w:fldSimple>
       <w:r>
         <w:rPr>
           <w:noProof/>
@@ -5071,24 +4919,14 @@
       <w:r>
         <w:t xml:space="preserve">Bảng </w:t>
       </w:r>
-      <w:r>
-        <w:fldChar w:fldCharType="begin"/>
-      </w:r>
-      <w:r>
-        <w:instrText xml:space="preserve"> SEQ Bảng \* ARABIC </w:instrText>
-      </w:r>
-      <w:r>
-        <w:fldChar w:fldCharType="separate"/>
-      </w:r>
-      <w:r>
-        <w:rPr>
-          <w:noProof/>
-        </w:rPr>
-        <w:t>8</w:t>
-      </w:r>
-      <w:r>
-        <w:fldChar w:fldCharType="end"/>
-      </w:r>
+      <w:fldSimple w:instr=" SEQ Bảng \* ARABIC ">
+        <w:r>
+          <w:rPr>
+            <w:noProof/>
+          </w:rPr>
+          <w:t>8</w:t>
+        </w:r>
+      </w:fldSimple>
       <w:r>
         <w:t>: Mô tả thuộc tính bảng KHACHHANG</w:t>
       </w:r>
@@ -5359,24 +5197,14 @@
       <w:r>
         <w:t xml:space="preserve">Bảng </w:t>
       </w:r>
-      <w:r>
-        <w:fldChar w:fldCharType="begin"/>
-      </w:r>
-      <w:r>
-        <w:instrText xml:space="preserve"> SEQ Bảng \* ARABIC </w:instrText>
-      </w:r>
-      <w:r>
-        <w:fldChar w:fldCharType="separate"/>
-      </w:r>
-      <w:r>
-        <w:rPr>
-          <w:noProof/>
-        </w:rPr>
-        <w:t>9</w:t>
-      </w:r>
-      <w:r>
-        <w:fldChar w:fldCharType="end"/>
-      </w:r>
+      <w:fldSimple w:instr=" SEQ Bảng \* ARABIC ">
+        <w:r>
+          <w:rPr>
+            <w:noProof/>
+          </w:rPr>
+          <w:t>9</w:t>
+        </w:r>
+      </w:fldSimple>
       <w:r>
         <w:t>: Mô tả thuộc tính bảng DIEMTICHLUY</w:t>
       </w:r>
@@ -5660,24 +5488,14 @@
       <w:r>
         <w:t xml:space="preserve">Bảng </w:t>
       </w:r>
-      <w:r>
-        <w:fldChar w:fldCharType="begin"/>
-      </w:r>
-      <w:r>
-        <w:instrText xml:space="preserve"> SEQ Bảng \* ARABIC </w:instrText>
-      </w:r>
-      <w:r>
-        <w:fldChar w:fldCharType="separate"/>
-      </w:r>
-      <w:r>
-        <w:rPr>
-          <w:noProof/>
-        </w:rPr>
-        <w:t>10</w:t>
-      </w:r>
-      <w:r>
-        <w:fldChar w:fldCharType="end"/>
-      </w:r>
+      <w:fldSimple w:instr=" SEQ Bảng \* ARABIC ">
+        <w:r>
+          <w:rPr>
+            <w:noProof/>
+          </w:rPr>
+          <w:t>10</w:t>
+        </w:r>
+      </w:fldSimple>
       <w:r>
         <w:t>: Mô tả thuộc tính bảng CHITIETTICHLUY</w:t>
       </w:r>
@@ -6005,24 +5823,14 @@
       <w:r>
         <w:t xml:space="preserve">Bảng </w:t>
       </w:r>
-      <w:r>
-        <w:fldChar w:fldCharType="begin"/>
-      </w:r>
-      <w:r>
-        <w:instrText xml:space="preserve"> SEQ Bảng \* ARABIC </w:instrText>
-      </w:r>
-      <w:r>
-        <w:fldChar w:fldCharType="separate"/>
-      </w:r>
-      <w:r>
-        <w:rPr>
-          <w:noProof/>
-        </w:rPr>
-        <w:t>11</w:t>
-      </w:r>
-      <w:r>
-        <w:fldChar w:fldCharType="end"/>
-      </w:r>
+      <w:fldSimple w:instr=" SEQ Bảng \* ARABIC ">
+        <w:r>
+          <w:rPr>
+            <w:noProof/>
+          </w:rPr>
+          <w:t>11</w:t>
+        </w:r>
+      </w:fldSimple>
       <w:r>
         <w:rPr>
           <w:noProof/>
@@ -6302,24 +6110,14 @@
       <w:r>
         <w:t xml:space="preserve">Bảng </w:t>
       </w:r>
-      <w:r>
-        <w:fldChar w:fldCharType="begin"/>
-      </w:r>
-      <w:r>
-        <w:instrText xml:space="preserve"> SEQ Bảng \* ARABIC </w:instrText>
-      </w:r>
-      <w:r>
-        <w:fldChar w:fldCharType="separate"/>
-      </w:r>
-      <w:r>
-        <w:rPr>
-          <w:noProof/>
-        </w:rPr>
-        <w:t>12</w:t>
-      </w:r>
-      <w:r>
-        <w:fldChar w:fldCharType="end"/>
-      </w:r>
+      <w:fldSimple w:instr=" SEQ Bảng \* ARABIC ">
+        <w:r>
+          <w:rPr>
+            <w:noProof/>
+          </w:rPr>
+          <w:t>12</w:t>
+        </w:r>
+      </w:fldSimple>
       <w:r>
         <w:t>: Mô tả thuộc tính bảng XEPLOAIKHACHHANG</w:t>
       </w:r>
@@ -8019,24 +7817,14 @@
       <w:r>
         <w:t xml:space="preserve">Bảng </w:t>
       </w:r>
-      <w:r>
-        <w:fldChar w:fldCharType="begin"/>
-      </w:r>
-      <w:r>
-        <w:instrText xml:space="preserve"> SEQ Bảng \* ARABIC </w:instrText>
-      </w:r>
-      <w:r>
-        <w:fldChar w:fldCharType="separate"/>
-      </w:r>
-      <w:r>
-        <w:rPr>
-          <w:noProof/>
-        </w:rPr>
-        <w:t>13</w:t>
-      </w:r>
-      <w:r>
-        <w:fldChar w:fldCharType="end"/>
-      </w:r>
+      <w:fldSimple w:instr=" SEQ Bảng \* ARABIC ">
+        <w:r>
+          <w:rPr>
+            <w:noProof/>
+          </w:rPr>
+          <w:t>13</w:t>
+        </w:r>
+      </w:fldSimple>
       <w:r>
         <w:t xml:space="preserve">: </w:t>
       </w:r>
@@ -8314,24 +8102,14 @@
       <w:r>
         <w:t xml:space="preserve">Bảng </w:t>
       </w:r>
-      <w:r>
-        <w:fldChar w:fldCharType="begin"/>
-      </w:r>
-      <w:r>
-        <w:instrText xml:space="preserve"> SEQ Bảng \* ARABIC </w:instrText>
-      </w:r>
-      <w:r>
-        <w:fldChar w:fldCharType="separate"/>
-      </w:r>
-      <w:r>
-        <w:rPr>
-          <w:noProof/>
-        </w:rPr>
-        <w:t>14</w:t>
-      </w:r>
-      <w:r>
-        <w:fldChar w:fldCharType="end"/>
-      </w:r>
+      <w:fldSimple w:instr=" SEQ Bảng \* ARABIC ">
+        <w:r>
+          <w:rPr>
+            <w:noProof/>
+          </w:rPr>
+          <w:t>14</w:t>
+        </w:r>
+      </w:fldSimple>
       <w:r>
         <w:t xml:space="preserve">: </w:t>
       </w:r>
@@ -8609,24 +8387,14 @@
       <w:r>
         <w:t xml:space="preserve">Bảng </w:t>
       </w:r>
-      <w:r>
-        <w:fldChar w:fldCharType="begin"/>
-      </w:r>
-      <w:r>
-        <w:instrText xml:space="preserve"> SEQ Bảng \* ARABIC </w:instrText>
-      </w:r>
-      <w:r>
-        <w:fldChar w:fldCharType="separate"/>
-      </w:r>
-      <w:r>
-        <w:rPr>
-          <w:noProof/>
-        </w:rPr>
-        <w:t>15</w:t>
-      </w:r>
-      <w:r>
-        <w:fldChar w:fldCharType="end"/>
-      </w:r>
+      <w:fldSimple w:instr=" SEQ Bảng \* ARABIC ">
+        <w:r>
+          <w:rPr>
+            <w:noProof/>
+          </w:rPr>
+          <w:t>15</w:t>
+        </w:r>
+      </w:fldSimple>
       <w:r>
         <w:rPr>
           <w:noProof/>
@@ -8901,24 +8669,14 @@
       <w:r>
         <w:t xml:space="preserve">Bảng </w:t>
       </w:r>
-      <w:r>
-        <w:fldChar w:fldCharType="begin"/>
-      </w:r>
-      <w:r>
-        <w:instrText xml:space="preserve"> SEQ Bảng \* ARABIC </w:instrText>
-      </w:r>
-      <w:r>
-        <w:fldChar w:fldCharType="separate"/>
-      </w:r>
-      <w:r>
-        <w:rPr>
-          <w:noProof/>
-        </w:rPr>
-        <w:t>16</w:t>
-      </w:r>
-      <w:r>
-        <w:fldChar w:fldCharType="end"/>
-      </w:r>
+      <w:fldSimple w:instr=" SEQ Bảng \* ARABIC ">
+        <w:r>
+          <w:rPr>
+            <w:noProof/>
+          </w:rPr>
+          <w:t>16</w:t>
+        </w:r>
+      </w:fldSimple>
       <w:r>
         <w:rPr>
           <w:noProof/>
@@ -9199,24 +8957,14 @@
       <w:r>
         <w:t xml:space="preserve">Bảng </w:t>
       </w:r>
-      <w:r>
-        <w:fldChar w:fldCharType="begin"/>
-      </w:r>
-      <w:r>
-        <w:instrText xml:space="preserve"> SEQ Bảng \* ARABIC </w:instrText>
-      </w:r>
-      <w:r>
-        <w:fldChar w:fldCharType="separate"/>
-      </w:r>
-      <w:r>
-        <w:rPr>
-          <w:noProof/>
-        </w:rPr>
-        <w:t>17</w:t>
-      </w:r>
-      <w:r>
-        <w:fldChar w:fldCharType="end"/>
-      </w:r>
+      <w:fldSimple w:instr=" SEQ Bảng \* ARABIC ">
+        <w:r>
+          <w:rPr>
+            <w:noProof/>
+          </w:rPr>
+          <w:t>17</w:t>
+        </w:r>
+      </w:fldSimple>
       <w:r>
         <w:rPr>
           <w:noProof/>
@@ -9497,24 +9245,14 @@
       <w:r>
         <w:t xml:space="preserve">Bảng </w:t>
       </w:r>
-      <w:r>
-        <w:fldChar w:fldCharType="begin"/>
-      </w:r>
-      <w:r>
-        <w:instrText xml:space="preserve"> SEQ Bảng \* ARABIC </w:instrText>
-      </w:r>
-      <w:r>
-        <w:fldChar w:fldCharType="separate"/>
-      </w:r>
-      <w:r>
-        <w:rPr>
-          <w:noProof/>
-        </w:rPr>
-        <w:t>18</w:t>
-      </w:r>
-      <w:r>
-        <w:fldChar w:fldCharType="end"/>
-      </w:r>
+      <w:fldSimple w:instr=" SEQ Bảng \* ARABIC ">
+        <w:r>
+          <w:rPr>
+            <w:noProof/>
+          </w:rPr>
+          <w:t>18</w:t>
+        </w:r>
+      </w:fldSimple>
       <w:r>
         <w:rPr>
           <w:noProof/>
@@ -9795,24 +9533,14 @@
       <w:r>
         <w:t xml:space="preserve">Bảng </w:t>
       </w:r>
-      <w:r>
-        <w:fldChar w:fldCharType="begin"/>
-      </w:r>
-      <w:r>
-        <w:instrText xml:space="preserve"> SEQ Bảng \* ARABIC </w:instrText>
-      </w:r>
-      <w:r>
-        <w:fldChar w:fldCharType="separate"/>
-      </w:r>
-      <w:r>
-        <w:rPr>
-          <w:noProof/>
-        </w:rPr>
-        <w:t>19</w:t>
-      </w:r>
-      <w:r>
-        <w:fldChar w:fldCharType="end"/>
-      </w:r>
+      <w:fldSimple w:instr=" SEQ Bảng \* ARABIC ">
+        <w:r>
+          <w:rPr>
+            <w:noProof/>
+          </w:rPr>
+          <w:t>19</w:t>
+        </w:r>
+      </w:fldSimple>
       <w:r>
         <w:t>: Bảng tầm ảnh hưởng R7</w:t>
       </w:r>
@@ -10174,24 +9902,14 @@
       <w:r>
         <w:t xml:space="preserve">Bảng </w:t>
       </w:r>
-      <w:r>
-        <w:fldChar w:fldCharType="begin"/>
-      </w:r>
-      <w:r>
-        <w:instrText xml:space="preserve"> SEQ Bảng \* ARABIC </w:instrText>
-      </w:r>
-      <w:r>
-        <w:fldChar w:fldCharType="separate"/>
-      </w:r>
-      <w:r>
-        <w:rPr>
-          <w:noProof/>
-        </w:rPr>
-        <w:t>20</w:t>
-      </w:r>
-      <w:r>
-        <w:fldChar w:fldCharType="end"/>
-      </w:r>
+      <w:fldSimple w:instr=" SEQ Bảng \* ARABIC ">
+        <w:r>
+          <w:rPr>
+            <w:noProof/>
+          </w:rPr>
+          <w:t>20</w:t>
+        </w:r>
+      </w:fldSimple>
       <w:r>
         <w:t xml:space="preserve">: </w:t>
       </w:r>
@@ -10236,7 +9954,7 @@
           <w:sz w:val="26"/>
           <w:szCs w:val="26"/>
         </w:rPr>
-        <w:t>3.1.</w:t>
+        <w:t>3</w:t>
       </w:r>
       <w:r>
         <w:rPr>
@@ -10246,7 +9964,7 @@
           <w:sz w:val="26"/>
           <w:szCs w:val="26"/>
         </w:rPr>
-        <w:tab/>
+        <w:t>.1</w:t>
       </w:r>
       <w:r>
         <w:rPr>
@@ -10256,7 +9974,7 @@
           <w:sz w:val="26"/>
           <w:szCs w:val="26"/>
         </w:rPr>
-        <w:t>Mô hình client/server</w:t>
+        <w:t>.</w:t>
       </w:r>
       <w:r>
         <w:rPr>
@@ -10266,13 +9984,8 @@
           <w:sz w:val="26"/>
           <w:szCs w:val="26"/>
         </w:rPr>
-        <w:t>:</w:t>
-      </w:r>
-    </w:p>
-    <w:p>
-      <w:pPr>
-        <w:pStyle w:val="Heading2"/>
-      </w:pPr>
+        <w:tab/>
+      </w:r>
       <w:r>
         <w:rPr>
           <w:rStyle w:val="fontstyle01"/>
@@ -10281,7 +9994,7 @@
           <w:sz w:val="26"/>
           <w:szCs w:val="26"/>
         </w:rPr>
-        <w:t>3.2.</w:t>
+        <w:t>Các bước xử lý giao tác</w:t>
       </w:r>
       <w:r>
         <w:rPr>
@@ -10291,116 +10004,6 @@
           <w:sz w:val="26"/>
           <w:szCs w:val="26"/>
         </w:rPr>
-        <w:tab/>
-      </w:r>
-      <w:r>
-        <w:rPr>
-          <w:rStyle w:val="fontstyle01"/>
-          <w:rFonts w:ascii="Times New Roman" w:hAnsi="Times New Roman" w:cstheme="majorBidi"/>
-          <w:color w:val="auto"/>
-          <w:sz w:val="26"/>
-          <w:szCs w:val="26"/>
-        </w:rPr>
-        <w:t>Bảng phân loại các giao tác phía server và phía client</w:t>
-      </w:r>
-      <w:r>
-        <w:rPr>
-          <w:rStyle w:val="fontstyle01"/>
-          <w:rFonts w:ascii="Times New Roman" w:hAnsi="Times New Roman" w:cstheme="majorBidi"/>
-          <w:color w:val="auto"/>
-          <w:sz w:val="26"/>
-          <w:szCs w:val="26"/>
-        </w:rPr>
-        <w:t>:</w:t>
-      </w:r>
-    </w:p>
-    <w:p>
-      <w:pPr>
-        <w:pStyle w:val="Heading2"/>
-      </w:pPr>
-      <w:r>
-        <w:rPr>
-          <w:rStyle w:val="fontstyle01"/>
-          <w:rFonts w:ascii="Times New Roman" w:hAnsi="Times New Roman" w:cstheme="majorBidi"/>
-          <w:color w:val="auto"/>
-          <w:sz w:val="26"/>
-          <w:szCs w:val="26"/>
-        </w:rPr>
-        <w:t>3.3.</w:t>
-      </w:r>
-      <w:r>
-        <w:rPr>
-          <w:rStyle w:val="fontstyle01"/>
-          <w:rFonts w:ascii="Times New Roman" w:hAnsi="Times New Roman" w:cstheme="majorBidi"/>
-          <w:color w:val="auto"/>
-          <w:sz w:val="26"/>
-          <w:szCs w:val="26"/>
-        </w:rPr>
-        <w:tab/>
-      </w:r>
-      <w:r>
-        <w:rPr>
-          <w:rStyle w:val="fontstyle01"/>
-          <w:rFonts w:ascii="Times New Roman" w:hAnsi="Times New Roman" w:cstheme="majorBidi"/>
-          <w:color w:val="auto"/>
-          <w:sz w:val="26"/>
-          <w:szCs w:val="26"/>
-        </w:rPr>
-        <w:t>Các bước xử lý giao tác</w:t>
-      </w:r>
-      <w:r>
-        <w:rPr>
-          <w:rStyle w:val="fontstyle01"/>
-          <w:rFonts w:ascii="Times New Roman" w:hAnsi="Times New Roman" w:cstheme="majorBidi"/>
-          <w:color w:val="auto"/>
-          <w:sz w:val="26"/>
-          <w:szCs w:val="26"/>
-        </w:rPr>
-        <w:t>:</w:t>
-      </w:r>
-    </w:p>
-    <w:p>
-      <w:pPr>
-        <w:pStyle w:val="Heading2"/>
-      </w:pPr>
-      <w:r>
-        <w:rPr>
-          <w:rStyle w:val="fontstyle01"/>
-          <w:rFonts w:ascii="Times New Roman" w:hAnsi="Times New Roman" w:cstheme="majorBidi"/>
-          <w:color w:val="auto"/>
-          <w:sz w:val="26"/>
-          <w:szCs w:val="26"/>
-        </w:rPr>
-        <w:t>3.4.</w:t>
-      </w:r>
-      <w:r>
-        <w:rPr>
-          <w:rStyle w:val="fontstyle01"/>
-          <w:rFonts w:ascii="Times New Roman" w:hAnsi="Times New Roman" w:cstheme="majorBidi"/>
-          <w:color w:val="auto"/>
-          <w:sz w:val="26"/>
-          <w:szCs w:val="26"/>
-        </w:rPr>
-        <w:tab/>
-      </w:r>
-      <w:r>
-        <w:rPr>
-          <w:rStyle w:val="fontstyle01"/>
-          <w:rFonts w:ascii="Times New Roman" w:hAnsi="Times New Roman" w:cstheme="majorBidi"/>
-          <w:color w:val="auto"/>
-          <w:sz w:val="26"/>
-          <w:szCs w:val="26"/>
-        </w:rPr>
-        <w:t>Xử lý đồng thời</w:t>
-      </w:r>
-      <w:r>
-        <w:rPr>
-          <w:rStyle w:val="fontstyle01"/>
-          <w:rFonts w:ascii="Times New Roman" w:hAnsi="Times New Roman" w:cstheme="majorBidi"/>
-          <w:color w:val="auto"/>
-          <w:sz w:val="26"/>
-          <w:szCs w:val="26"/>
-        </w:rPr>
         <w:t>:</w:t>
       </w:r>
     </w:p>
@@ -10413,6 +10016,8 @@
           <w:szCs w:val="32"/>
         </w:rPr>
       </w:pPr>
+      <w:bookmarkStart w:id="0" w:name="_GoBack"/>
+      <w:bookmarkEnd w:id="0"/>
       <w:r>
         <w:br w:type="page"/>
       </w:r>
@@ -10490,21 +10095,11 @@
       <w:r>
         <w:t xml:space="preserve">Hình </w:t>
       </w:r>
-      <w:r>
-        <w:fldChar w:fldCharType="begin"/>
-      </w:r>
-      <w:r>
-        <w:instrText xml:space="preserve"> SEQ Hình \* ARABIC </w:instrText>
-      </w:r>
-      <w:r>
-        <w:fldChar w:fldCharType="separate"/>
-      </w:r>
-      <w:r>
-        <w:t>8</w:t>
-      </w:r>
-      <w:r>
-        <w:fldChar w:fldCharType="end"/>
-      </w:r>
+      <w:fldSimple w:instr=" SEQ Hình \* ARABIC ">
+        <w:r>
+          <w:t>8</w:t>
+        </w:r>
+      </w:fldSimple>
       <w:r>
         <w:t>: Mô hình database vật lý ở sever</w:t>
       </w:r>
@@ -10653,7 +10248,6 @@
       <w:pPr>
         <w:jc w:val="center"/>
       </w:pPr>
-      <w:bookmarkStart w:id="0" w:name="_GoBack"/>
       <w:r>
         <w:rPr>
           <w:noProof/>
@@ -10694,7 +10288,6 @@
           </wp:inline>
         </w:drawing>
       </w:r>
-      <w:bookmarkEnd w:id="0"/>
     </w:p>
     <w:p>
       <w:pPr>
@@ -15985,7 +15578,7 @@
 </file>
 
 <file path=customXml/itemProps1.xml><?xml version="1.0" encoding="utf-8"?>
-<ds:datastoreItem xmlns:ds="http://schemas.openxmlformats.org/officeDocument/2006/customXml" ds:itemID="{710F2029-CB40-45A8-9705-5D97971A816A}">
+<ds:datastoreItem xmlns:ds="http://schemas.openxmlformats.org/officeDocument/2006/customXml" ds:itemID="{AD9C4AC3-5FBD-45B5-9518-4BA3F93026D4}">
   <ds:schemaRefs>
     <ds:schemaRef ds:uri="http://schemas.openxmlformats.org/officeDocument/2006/bibliography"/>
   </ds:schemaRefs>

</xml_diff>